<commit_message>
Decrease the number of pages in cv
</commit_message>
<xml_diff>
--- a/abhaycv.docx
+++ b/abhaycv.docx
@@ -413,7 +413,11 @@
           </mc:Choice>
           <mc:Fallback>
             <w:pict>
-              <v:shape w14:anchorId="7A1A1006" id="Text Box 5" o:spid="_x0000_s1027" type="#_x0000_t202" style="position:absolute;margin-left:291pt;margin-top:1.05pt;width:147.75pt;height:43.5pt;z-index:251661312;visibility:visible;mso-wrap-style:square;mso-width-percent:0;mso-height-percent:0;mso-wrap-distance-left:9pt;mso-wrap-distance-top:0;mso-wrap-distance-right:9pt;mso-wrap-distance-bottom:0;mso-position-horizontal:absolute;mso-position-horizontal-relative:text;mso-position-vertical:absolute;mso-position-vertical-relative:text;mso-width-percent:0;mso-height-percent:0;mso-width-relative:margin;mso-height-relative:margin;v-text-anchor:top" o:gfxdata="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" fillcolor="white [3201]" stroked="f" strokeweight=".5pt">
+              <v:shapetype w14:anchorId="7A1A1006" id="_x0000_t202" coordsize="21600,21600" o:spt="202" path="m,l,21600r21600,l21600,xe">
+                <v:stroke joinstyle="miter"/>
+                <v:path gradientshapeok="t" o:connecttype="rect"/>
+              </v:shapetype>
+              <v:shape id="Text Box 5" o:spid="_x0000_s1027" type="#_x0000_t202" style="position:absolute;margin-left:291pt;margin-top:1.05pt;width:147.75pt;height:43.5pt;z-index:251661312;visibility:visible;mso-wrap-style:square;mso-width-percent:0;mso-height-percent:0;mso-wrap-distance-left:9pt;mso-wrap-distance-top:0;mso-wrap-distance-right:9pt;mso-wrap-distance-bottom:0;mso-position-horizontal:absolute;mso-position-horizontal-relative:text;mso-position-vertical:absolute;mso-position-vertical-relative:text;mso-width-percent:0;mso-height-percent:0;mso-width-relative:margin;mso-height-relative:margin;v-text-anchor:top" o:gfxdata="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" fillcolor="white [3201]" stroked="f" strokeweight=".5pt">
                 <v:textbox>
                   <w:txbxContent>
                     <w:p>
@@ -522,13 +526,13 @@
               <wp:anchor distT="0" distB="0" distL="114300" distR="114300" simplePos="0" relativeHeight="251664384" behindDoc="0" locked="0" layoutInCell="1" allowOverlap="1">
                 <wp:simplePos x="0" y="0"/>
                 <wp:positionH relativeFrom="margin">
-                  <wp:posOffset>161925</wp:posOffset>
+                  <wp:align>right</wp:align>
                 </wp:positionH>
                 <wp:positionV relativeFrom="paragraph">
-                  <wp:posOffset>60960</wp:posOffset>
+                  <wp:posOffset>18429</wp:posOffset>
                 </wp:positionV>
-                <wp:extent cx="5567329" cy="4752975"/>
-                <wp:effectExtent l="0" t="0" r="0" b="9525"/>
+                <wp:extent cx="5567329" cy="3486150"/>
+                <wp:effectExtent l="0" t="0" r="0" b="0"/>
                 <wp:wrapNone/>
                 <wp:docPr id="1" name="Text Box 1"/>
                 <wp:cNvGraphicFramePr/>
@@ -539,7 +543,7 @@
                       <wps:spPr>
                         <a:xfrm>
                           <a:off x="0" y="0"/>
-                          <a:ext cx="5567329" cy="4752975"/>
+                          <a:ext cx="5567329" cy="3486150"/>
                         </a:xfrm>
                         <a:prstGeom prst="rect">
                           <a:avLst/>
@@ -722,7 +726,7 @@
                               <w:rPr>
                                 <w:rFonts w:ascii="Times New Roman" w:hAnsi="Times New Roman" w:cs="Times New Roman"/>
                               </w:rPr>
-                              <w:t>: As opposed to traditional hardware based scanners, Oscan is a cost-effective software solution for extracting data from omr sheets easily and accurately, using a very simple user interface. The software supports quick creation of templates and processing of omr sheets of different types including slightly mutilated ones and those having timers at only one side, having omr fields at the front and the back, and having different types of entities such as barcodes and photos besides the usual omr fields. It can be used to apply complex marking schemes involving different sets and many subsections within a subject, and finally to produce output in convenient formats besides generating right and wrong marked image files while simultaneously communicating the results to the students via text messages. The software is used by a large number of clients spread across different domains like engineering, ssc, medical.</w:t>
+                              <w:t>: As opposed to traditional hardware based scanners, Oscan is a cost-effective software solution for extracting data from omr sheets easily and accurately, using a very simple user interface.</w:t>
                             </w:r>
                           </w:p>
                           <w:p>
@@ -808,19 +812,7 @@
                               <w:rPr>
                                 <w:rFonts w:ascii="Times New Roman" w:hAnsi="Times New Roman" w:cs="Times New Roman"/>
                               </w:rPr>
-                              <w:t>logging mechanism. I have a comprehen</w:t>
-                            </w:r>
-                            <w:r>
-                              <w:rPr>
-                                <w:rFonts w:ascii="Times New Roman" w:hAnsi="Times New Roman" w:cs="Times New Roman"/>
-                              </w:rPr>
-                              <w:t>sive knowledge of inner working</w:t>
-                            </w:r>
-                            <w:r>
-                              <w:rPr>
-                                <w:rFonts w:ascii="Times New Roman" w:hAnsi="Times New Roman" w:cs="Times New Roman"/>
-                              </w:rPr>
-                              <w:t xml:space="preserve"> of the product.</w:t>
+                              <w:t>logging mechanism.</w:t>
                             </w:r>
                           </w:p>
                           <w:p>
@@ -880,7 +872,11 @@
           </mc:Choice>
           <mc:Fallback>
             <w:pict>
-              <v:shape id="Text Box 1" o:spid="_x0000_s1028" type="#_x0000_t202" style="position:absolute;margin-left:12.75pt;margin-top:4.8pt;width:438.35pt;height:374.25pt;z-index:251664384;visibility:visible;mso-wrap-style:square;mso-width-percent:0;mso-height-percent:0;mso-wrap-distance-left:9pt;mso-wrap-distance-top:0;mso-wrap-distance-right:9pt;mso-wrap-distance-bottom:0;mso-position-horizontal:absolute;mso-position-horizontal-relative:margin;mso-position-vertical:absolute;mso-position-vertical-relative:text;mso-width-percent:0;mso-height-percent:0;mso-width-relative:margin;mso-height-relative:margin;v-text-anchor:top" o:gfxdata="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" fillcolor="white [3201]" stroked="f" strokeweight=".5pt">
+              <v:shapetype id="_x0000_t202" coordsize="21600,21600" o:spt="202" path="m,l,21600r21600,l21600,xe">
+                <v:stroke joinstyle="miter"/>
+                <v:path gradientshapeok="t" o:connecttype="rect"/>
+              </v:shapetype>
+              <v:shape id="Text Box 1" o:spid="_x0000_s1028" type="#_x0000_t202" style="position:absolute;margin-left:387.15pt;margin-top:1.45pt;width:438.35pt;height:274.5pt;z-index:251664384;visibility:visible;mso-wrap-style:square;mso-width-percent:0;mso-height-percent:0;mso-wrap-distance-left:9pt;mso-wrap-distance-top:0;mso-wrap-distance-right:9pt;mso-wrap-distance-bottom:0;mso-position-horizontal:right;mso-position-horizontal-relative:margin;mso-position-vertical:absolute;mso-position-vertical-relative:text;mso-width-percent:0;mso-height-percent:0;mso-width-relative:margin;mso-height-relative:margin;v-text-anchor:top" o:gfxdata="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" fillcolor="white [3201]" stroked="f" strokeweight=".5pt">
                 <v:textbox>
                   <w:txbxContent>
                     <w:p>
@@ -1051,63 +1047,7 @@
                         <w:rPr>
                           <w:rFonts w:ascii="Times New Roman" w:hAnsi="Times New Roman" w:cs="Times New Roman"/>
                         </w:rPr>
-                        <w:t xml:space="preserve"> sheets easily and accurately, using a very simple user interface. The software supports quick creation of templates and processing of </w:t>
-                      </w:r>
-                      <w:proofErr w:type="spellStart"/>
-                      <w:r>
-                        <w:rPr>
-                          <w:rFonts w:ascii="Times New Roman" w:hAnsi="Times New Roman" w:cs="Times New Roman"/>
-                        </w:rPr>
-                        <w:t>omr</w:t>
-                      </w:r>
-                      <w:proofErr w:type="spellEnd"/>
-                      <w:r>
-                        <w:rPr>
-                          <w:rFonts w:ascii="Times New Roman" w:hAnsi="Times New Roman" w:cs="Times New Roman"/>
-                        </w:rPr>
-                        <w:t xml:space="preserve"> sheets of different types including slightly mutilated ones and those having timers at only one side, having </w:t>
-                      </w:r>
-                      <w:proofErr w:type="spellStart"/>
-                      <w:r>
-                        <w:rPr>
-                          <w:rFonts w:ascii="Times New Roman" w:hAnsi="Times New Roman" w:cs="Times New Roman"/>
-                        </w:rPr>
-                        <w:t>omr</w:t>
-                      </w:r>
-                      <w:proofErr w:type="spellEnd"/>
-                      <w:r>
-                        <w:rPr>
-                          <w:rFonts w:ascii="Times New Roman" w:hAnsi="Times New Roman" w:cs="Times New Roman"/>
-                        </w:rPr>
-                        <w:t xml:space="preserve"> fields at the front and the back, and having different types of entities such as barcodes and photos besides the usual </w:t>
-                      </w:r>
-                      <w:proofErr w:type="spellStart"/>
-                      <w:r>
-                        <w:rPr>
-                          <w:rFonts w:ascii="Times New Roman" w:hAnsi="Times New Roman" w:cs="Times New Roman"/>
-                        </w:rPr>
-                        <w:t>omr</w:t>
-                      </w:r>
-                      <w:proofErr w:type="spellEnd"/>
-                      <w:r>
-                        <w:rPr>
-                          <w:rFonts w:ascii="Times New Roman" w:hAnsi="Times New Roman" w:cs="Times New Roman"/>
-                        </w:rPr>
-                        <w:t xml:space="preserve"> fields. It can be used to apply complex marking schemes involving different sets and many subsections within a subject, and finally to produce output in convenient formats besides generating right and wrong marked image files while simultaneously communicating the results to the students via text messages. The software is used by a large number of clients spread across different domains like engineering, </w:t>
-                      </w:r>
-                      <w:proofErr w:type="spellStart"/>
-                      <w:r>
-                        <w:rPr>
-                          <w:rFonts w:ascii="Times New Roman" w:hAnsi="Times New Roman" w:cs="Times New Roman"/>
-                        </w:rPr>
-                        <w:t>ssc</w:t>
-                      </w:r>
-                      <w:proofErr w:type="spellEnd"/>
-                      <w:r>
-                        <w:rPr>
-                          <w:rFonts w:ascii="Times New Roman" w:hAnsi="Times New Roman" w:cs="Times New Roman"/>
-                        </w:rPr>
-                        <w:t>, medical.</w:t>
+                        <w:t xml:space="preserve"> sheets easily and accurately, using a very simple user interface.</w:t>
                       </w:r>
                     </w:p>
                     <w:p>
@@ -1257,19 +1197,7 @@
                         <w:rPr>
                           <w:rFonts w:ascii="Times New Roman" w:hAnsi="Times New Roman" w:cs="Times New Roman"/>
                         </w:rPr>
-                        <w:t>logging mechanism. I have a comprehen</w:t>
-                      </w:r>
-                      <w:r>
-                        <w:rPr>
-                          <w:rFonts w:ascii="Times New Roman" w:hAnsi="Times New Roman" w:cs="Times New Roman"/>
-                        </w:rPr>
-                        <w:t>sive knowledge of inner working</w:t>
-                      </w:r>
-                      <w:r>
-                        <w:rPr>
-                          <w:rFonts w:ascii="Times New Roman" w:hAnsi="Times New Roman" w:cs="Times New Roman"/>
-                        </w:rPr>
-                        <w:t xml:space="preserve"> of the product.</w:t>
+                        <w:t>logging mechanism.</w:t>
                       </w:r>
                     </w:p>
                     <w:p>
@@ -1470,69 +1398,6 @@
       <w:pPr>
         <w:rPr>
           <w:rFonts w:ascii="Times New Roman" w:hAnsi="Times New Roman" w:cs="Times New Roman"/>
-        </w:rPr>
-      </w:pPr>
-    </w:p>
-    <w:p>
-      <w:pPr>
-        <w:rPr>
-          <w:rFonts w:ascii="Times New Roman" w:hAnsi="Times New Roman" w:cs="Times New Roman"/>
-        </w:rPr>
-      </w:pPr>
-    </w:p>
-    <w:p>
-      <w:pPr>
-        <w:rPr>
-          <w:rFonts w:ascii="Times New Roman" w:hAnsi="Times New Roman" w:cs="Times New Roman"/>
-        </w:rPr>
-      </w:pPr>
-    </w:p>
-    <w:p>
-      <w:pPr>
-        <w:rPr>
-          <w:rFonts w:ascii="Times New Roman" w:hAnsi="Times New Roman" w:cs="Times New Roman"/>
-        </w:rPr>
-      </w:pPr>
-    </w:p>
-    <w:p>
-      <w:pPr>
-        <w:rPr>
-          <w:rFonts w:ascii="Times New Roman" w:hAnsi="Times New Roman" w:cs="Times New Roman"/>
-        </w:rPr>
-      </w:pPr>
-    </w:p>
-    <w:p>
-      <w:pPr>
-        <w:rPr>
-          <w:rFonts w:ascii="Times New Roman" w:hAnsi="Times New Roman" w:cs="Times New Roman"/>
-        </w:rPr>
-      </w:pPr>
-    </w:p>
-    <w:p>
-      <w:pPr>
-        <w:rPr>
-          <w:rFonts w:ascii="Times New Roman" w:hAnsi="Times New Roman" w:cs="Times New Roman"/>
-        </w:rPr>
-      </w:pPr>
-    </w:p>
-    <w:p>
-      <w:pPr>
-        <w:rPr>
-          <w:rFonts w:ascii="Times New Roman" w:hAnsi="Times New Roman" w:cs="Times New Roman"/>
-        </w:rPr>
-      </w:pPr>
-    </w:p>
-    <w:p>
-      <w:pPr>
-        <w:rPr>
-          <w:rFonts w:ascii="Times New Roman" w:hAnsi="Times New Roman" w:cs="Times New Roman"/>
-        </w:rPr>
-      </w:pPr>
-    </w:p>
-    <w:p>
-      <w:pPr>
-        <w:rPr>
-          <w:rFonts w:ascii="Times New Roman" w:hAnsi="Times New Roman" w:cs="Times New Roman"/>
           <w:b/>
           <w:sz w:val="32"/>
           <w:szCs w:val="32"/>
@@ -1548,17 +1413,10 @@
         <w:t>Education</w:t>
       </w:r>
     </w:p>
-    <w:p>
-      <w:pPr>
-        <w:rPr>
-          <w:rFonts w:ascii="Times New Roman" w:hAnsi="Times New Roman" w:cs="Times New Roman"/>
-        </w:rPr>
-      </w:pPr>
-    </w:p>
     <w:tbl>
       <w:tblPr>
         <w:tblStyle w:val="TableGrid"/>
-        <w:tblpPr w:leftFromText="180" w:rightFromText="180" w:vertAnchor="text" w:horzAnchor="margin" w:tblpY="27"/>
+        <w:tblpPr w:leftFromText="180" w:rightFromText="180" w:vertAnchor="text" w:horzAnchor="margin" w:tblpY="84"/>
         <w:tblW w:w="0" w:type="auto"/>
         <w:tblBorders>
           <w:top w:val="none" w:sz="0" w:space="0" w:color="auto"/>
@@ -2072,20 +1930,6 @@
       <w:pPr>
         <w:rPr>
           <w:rFonts w:ascii="Times New Roman" w:hAnsi="Times New Roman" w:cs="Times New Roman"/>
-        </w:rPr>
-      </w:pPr>
-    </w:p>
-    <w:p>
-      <w:pPr>
-        <w:rPr>
-          <w:rFonts w:ascii="Times New Roman" w:hAnsi="Times New Roman" w:cs="Times New Roman"/>
-        </w:rPr>
-      </w:pPr>
-    </w:p>
-    <w:p>
-      <w:pPr>
-        <w:rPr>
-          <w:rFonts w:ascii="Times New Roman" w:hAnsi="Times New Roman" w:cs="Times New Roman"/>
           <w:b/>
           <w:sz w:val="32"/>
           <w:szCs w:val="32"/>
@@ -2098,78 +1942,8 @@
           <w:sz w:val="32"/>
           <w:szCs w:val="32"/>
         </w:rPr>
-        <w:t>Fields of Interest</w:t>
-      </w:r>
-    </w:p>
-    <w:p>
-      <w:pPr>
-        <w:rPr>
-          <w:rFonts w:ascii="Times New Roman" w:hAnsi="Times New Roman" w:cs="Times New Roman"/>
-          <w:sz w:val="32"/>
-          <w:szCs w:val="32"/>
-        </w:rPr>
-      </w:pPr>
-    </w:p>
-    <w:p>
-      <w:pPr>
-        <w:rPr>
-          <w:rFonts w:ascii="Times New Roman" w:hAnsi="Times New Roman" w:cs="Times New Roman"/>
-        </w:rPr>
-      </w:pPr>
-      <w:r>
-        <w:rPr>
-          <w:rFonts w:ascii="Times New Roman" w:hAnsi="Times New Roman" w:cs="Times New Roman"/>
-        </w:rPr>
-        <w:t xml:space="preserve">      </w:t>
-      </w:r>
-      <w:r>
-        <w:rPr>
-          <w:rFonts w:ascii="Times New Roman" w:hAnsi="Times New Roman" w:cs="Times New Roman"/>
-        </w:rPr>
-        <w:t>Analysis and design of Algorithms, Operating Systems</w:t>
-      </w:r>
-    </w:p>
-    <w:p>
-      <w:pPr>
-        <w:rPr>
-          <w:rFonts w:ascii="Times New Roman" w:hAnsi="Times New Roman" w:cs="Times New Roman"/>
-        </w:rPr>
-      </w:pPr>
-    </w:p>
-    <w:p>
-      <w:pPr>
-        <w:rPr>
-          <w:rFonts w:ascii="Times New Roman" w:hAnsi="Times New Roman" w:cs="Times New Roman"/>
-        </w:rPr>
-      </w:pPr>
-    </w:p>
-    <w:p>
-      <w:pPr>
-        <w:rPr>
-          <w:rFonts w:ascii="Times New Roman" w:hAnsi="Times New Roman" w:cs="Times New Roman"/>
-          <w:b/>
-          <w:sz w:val="32"/>
-          <w:szCs w:val="32"/>
-        </w:rPr>
-      </w:pPr>
-      <w:r>
-        <w:rPr>
-          <w:rFonts w:ascii="Times New Roman" w:hAnsi="Times New Roman" w:cs="Times New Roman"/>
-          <w:b/>
-          <w:sz w:val="32"/>
-          <w:szCs w:val="32"/>
-        </w:rPr>
         <w:t>Academic Achievements</w:t>
       </w:r>
-    </w:p>
-    <w:p>
-      <w:pPr>
-        <w:rPr>
-          <w:rFonts w:ascii="Times New Roman" w:hAnsi="Times New Roman" w:cs="Times New Roman"/>
-          <w:sz w:val="32"/>
-          <w:szCs w:val="32"/>
-        </w:rPr>
-      </w:pPr>
     </w:p>
     <w:p>
       <w:pPr>
@@ -2369,6 +2143,13 @@
       <w:pPr>
         <w:rPr>
           <w:rFonts w:ascii="Times New Roman" w:hAnsi="Times New Roman" w:cs="Times New Roman"/>
+        </w:rPr>
+      </w:pPr>
+    </w:p>
+    <w:p>
+      <w:pPr>
+        <w:rPr>
+          <w:rFonts w:ascii="Times New Roman" w:hAnsi="Times New Roman" w:cs="Times New Roman"/>
           <w:b/>
           <w:sz w:val="32"/>
           <w:szCs w:val="32"/>
@@ -2381,17 +2162,9 @@
           <w:sz w:val="32"/>
           <w:szCs w:val="32"/>
         </w:rPr>
+        <w:lastRenderedPageBreak/>
         <w:t>Technical Skills</w:t>
       </w:r>
-    </w:p>
-    <w:p>
-      <w:pPr>
-        <w:rPr>
-          <w:rFonts w:ascii="Times New Roman" w:hAnsi="Times New Roman" w:cs="Times New Roman"/>
-          <w:sz w:val="32"/>
-          <w:szCs w:val="32"/>
-        </w:rPr>
-      </w:pPr>
     </w:p>
     <w:p>
       <w:pPr>
@@ -2641,10 +2414,10 @@
                   <wp:align>right</wp:align>
                 </wp:positionH>
                 <wp:positionV relativeFrom="paragraph">
-                  <wp:posOffset>129540</wp:posOffset>
+                  <wp:posOffset>12582</wp:posOffset>
                 </wp:positionV>
-                <wp:extent cx="5572125" cy="1228725"/>
-                <wp:effectExtent l="0" t="0" r="9525" b="9525"/>
+                <wp:extent cx="5572125" cy="1105786"/>
+                <wp:effectExtent l="0" t="0" r="9525" b="0"/>
                 <wp:wrapNone/>
                 <wp:docPr id="6" name="Text Box 6"/>
                 <wp:cNvGraphicFramePr/>
@@ -2655,7 +2428,7 @@
                       <wps:spPr>
                         <a:xfrm>
                           <a:off x="0" y="0"/>
-                          <a:ext cx="5572125" cy="1228725"/>
+                          <a:ext cx="5572125" cy="1105786"/>
                         </a:xfrm>
                         <a:prstGeom prst="rect">
                           <a:avLst/>
@@ -2774,40 +2547,6 @@
                           <w:p>
                             <w:pPr>
                               <w:jc w:val="both"/>
-                              <w:rPr>
-                                <w:rFonts w:ascii="Times New Roman" w:hAnsi="Times New Roman" w:cs="Times New Roman"/>
-                              </w:rPr>
-                            </w:pPr>
-                            <w:r>
-                              <w:rPr>
-                                <w:rFonts w:ascii="Times New Roman" w:hAnsi="Times New Roman" w:cs="Times New Roman"/>
-                                <w:i/>
-                              </w:rPr>
-                              <w:t>Guide</w:t>
-                            </w:r>
-                            <w:r>
-                              <w:rPr>
-                                <w:rFonts w:ascii="Times New Roman" w:hAnsi="Times New Roman" w:cs="Times New Roman"/>
-                              </w:rPr>
-                              <w:t xml:space="preserve">: </w:t>
-                            </w:r>
-                            <w:r>
-                              <w:rPr>
-                                <w:rFonts w:ascii="Times New Roman" w:hAnsi="Times New Roman" w:cs="Times New Roman"/>
-                                <w:b/>
-                              </w:rPr>
-                              <w:t>Prof. S. B. Nair</w:t>
-                            </w:r>
-                            <w:r>
-                              <w:rPr>
-                                <w:rFonts w:ascii="Times New Roman" w:hAnsi="Times New Roman" w:cs="Times New Roman"/>
-                              </w:rPr>
-                              <w:t>, Dept. of Computer Science &amp; Engineering, IIT Guwahati</w:t>
-                            </w:r>
-                          </w:p>
-                          <w:p>
-                            <w:pPr>
-                              <w:jc w:val="both"/>
                             </w:pPr>
                           </w:p>
                         </w:txbxContent>
@@ -2832,7 +2571,7 @@
           </mc:Choice>
           <mc:Fallback>
             <w:pict>
-              <v:shape w14:anchorId="15A0C142" id="Text Box 6" o:spid="_x0000_s1029" type="#_x0000_t202" style="position:absolute;margin-left:387.55pt;margin-top:10.2pt;width:438.75pt;height:96.75pt;z-index:251662336;visibility:visible;mso-wrap-style:square;mso-width-percent:0;mso-height-percent:0;mso-wrap-distance-left:9pt;mso-wrap-distance-top:0;mso-wrap-distance-right:9pt;mso-wrap-distance-bottom:0;mso-position-horizontal:right;mso-position-horizontal-relative:margin;mso-position-vertical:absolute;mso-position-vertical-relative:text;mso-width-percent:0;mso-height-percent:0;mso-width-relative:margin;mso-height-relative:margin;v-text-anchor:top" o:gfxdata="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" fillcolor="white [3201]" stroked="f" strokeweight=".5pt">
+              <v:shape w14:anchorId="15A0C142" id="Text Box 6" o:spid="_x0000_s1029" type="#_x0000_t202" style="position:absolute;margin-left:387.55pt;margin-top:1pt;width:438.75pt;height:87.05pt;z-index:251662336;visibility:visible;mso-wrap-style:square;mso-width-percent:0;mso-height-percent:0;mso-wrap-distance-left:9pt;mso-wrap-distance-top:0;mso-wrap-distance-right:9pt;mso-wrap-distance-bottom:0;mso-position-horizontal:right;mso-position-horizontal-relative:margin;mso-position-vertical:absolute;mso-position-vertical-relative:text;mso-width-percent:0;mso-height-percent:0;mso-width-relative:margin;mso-height-relative:margin;v-text-anchor:top" o:gfxdata="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" fillcolor="white [3201]" stroked="f" strokeweight=".5pt">
                 <v:textbox>
                   <w:txbxContent>
                     <w:p>
@@ -2934,49 +2673,6 @@
                           <w:rFonts w:ascii="Times New Roman" w:hAnsi="Times New Roman" w:cs="Times New Roman"/>
                         </w:rPr>
                         <w:t>, Python, Java</w:t>
-                      </w:r>
-                    </w:p>
-                    <w:p>
-                      <w:pPr>
-                        <w:jc w:val="both"/>
-                        <w:rPr>
-                          <w:rFonts w:ascii="Times New Roman" w:hAnsi="Times New Roman" w:cs="Times New Roman"/>
-                        </w:rPr>
-                      </w:pPr>
-                      <w:r>
-                        <w:rPr>
-                          <w:rFonts w:ascii="Times New Roman" w:hAnsi="Times New Roman" w:cs="Times New Roman"/>
-                          <w:i/>
-                        </w:rPr>
-                        <w:t>Guide</w:t>
-                      </w:r>
-                      <w:r>
-                        <w:rPr>
-                          <w:rFonts w:ascii="Times New Roman" w:hAnsi="Times New Roman" w:cs="Times New Roman"/>
-                        </w:rPr>
-                        <w:t xml:space="preserve">: </w:t>
-                      </w:r>
-                      <w:proofErr w:type="spellStart"/>
-                      <w:r>
-                        <w:rPr>
-                          <w:rFonts w:ascii="Times New Roman" w:hAnsi="Times New Roman" w:cs="Times New Roman"/>
-                          <w:b/>
-                        </w:rPr>
-                        <w:t>Prof.</w:t>
-                      </w:r>
-                      <w:proofErr w:type="spellEnd"/>
-                      <w:r>
-                        <w:rPr>
-                          <w:rFonts w:ascii="Times New Roman" w:hAnsi="Times New Roman" w:cs="Times New Roman"/>
-                          <w:b/>
-                        </w:rPr>
-                        <w:t xml:space="preserve"> S. B. Nair</w:t>
-                      </w:r>
-                      <w:r>
-                        <w:rPr>
-                          <w:rFonts w:ascii="Times New Roman" w:hAnsi="Times New Roman" w:cs="Times New Roman"/>
-                        </w:rPr>
-                        <w:t>, Dept. of Computer Science &amp; Engineering, IIT Guwahati</w:t>
                       </w:r>
                     </w:p>
                     <w:p>
@@ -3036,27 +2732,6 @@
       <w:pPr>
         <w:rPr>
           <w:rFonts w:ascii="Times New Roman" w:hAnsi="Times New Roman" w:cs="Times New Roman"/>
-        </w:rPr>
-      </w:pPr>
-    </w:p>
-    <w:p>
-      <w:pPr>
-        <w:rPr>
-          <w:rFonts w:ascii="Times New Roman" w:hAnsi="Times New Roman" w:cs="Times New Roman"/>
-        </w:rPr>
-      </w:pPr>
-    </w:p>
-    <w:p>
-      <w:pPr>
-        <w:rPr>
-          <w:rFonts w:ascii="Times New Roman" w:hAnsi="Times New Roman" w:cs="Times New Roman"/>
-        </w:rPr>
-      </w:pPr>
-    </w:p>
-    <w:p>
-      <w:pPr>
-        <w:rPr>
-          <w:rFonts w:ascii="Times New Roman" w:hAnsi="Times New Roman" w:cs="Times New Roman"/>
           <w:b/>
           <w:sz w:val="32"/>
           <w:szCs w:val="32"/>
@@ -3097,10 +2772,10 @@
                   <wp:align>right</wp:align>
                 </wp:positionH>
                 <wp:positionV relativeFrom="paragraph">
-                  <wp:posOffset>126365</wp:posOffset>
+                  <wp:posOffset>9407</wp:posOffset>
                 </wp:positionV>
-                <wp:extent cx="5600700" cy="2524125"/>
-                <wp:effectExtent l="0" t="0" r="0" b="9525"/>
+                <wp:extent cx="5600700" cy="2190307"/>
+                <wp:effectExtent l="0" t="0" r="0" b="635"/>
                 <wp:wrapNone/>
                 <wp:docPr id="7" name="Text Box 7"/>
                 <wp:cNvGraphicFramePr/>
@@ -3111,7 +2786,7 @@
                       <wps:spPr>
                         <a:xfrm>
                           <a:off x="0" y="0"/>
-                          <a:ext cx="5600700" cy="2524125"/>
+                          <a:ext cx="5600700" cy="2190307"/>
                         </a:xfrm>
                         <a:prstGeom prst="rect">
                           <a:avLst/>
@@ -3236,38 +2911,6 @@
                                 <w:rFonts w:ascii="Times New Roman" w:hAnsi="Times New Roman" w:cs="Times New Roman"/>
                               </w:rPr>
                             </w:pPr>
-                            <w:r>
-                              <w:rPr>
-                                <w:rFonts w:ascii="Times New Roman" w:hAnsi="Times New Roman" w:cs="Times New Roman"/>
-                                <w:i/>
-                              </w:rPr>
-                              <w:t>Guide</w:t>
-                            </w:r>
-                            <w:r>
-                              <w:rPr>
-                                <w:rFonts w:ascii="Times New Roman" w:hAnsi="Times New Roman" w:cs="Times New Roman"/>
-                              </w:rPr>
-                              <w:t xml:space="preserve">: </w:t>
-                            </w:r>
-                            <w:r>
-                              <w:rPr>
-                                <w:rFonts w:ascii="Times New Roman" w:hAnsi="Times New Roman" w:cs="Times New Roman"/>
-                                <w:b/>
-                              </w:rPr>
-                              <w:t>Dr. Amit Awekar</w:t>
-                            </w:r>
-                            <w:r>
-                              <w:rPr>
-                                <w:rFonts w:ascii="Times New Roman" w:hAnsi="Times New Roman" w:cs="Times New Roman"/>
-                              </w:rPr>
-                              <w:t>, Dept. of Computer Scie</w:t>
-                            </w:r>
-                            <w:r>
-                              <w:rPr>
-                                <w:rFonts w:ascii="Times New Roman" w:hAnsi="Times New Roman" w:cs="Times New Roman"/>
-                              </w:rPr>
-                              <w:t>nce &amp; Engineering, IIT Guwahati</w:t>
-                            </w:r>
                           </w:p>
                           <w:p>
                             <w:pPr>
@@ -3276,6 +2919,31 @@
                                 <w:rFonts w:ascii="Times New Roman" w:hAnsi="Times New Roman" w:cs="Times New Roman"/>
                               </w:rPr>
                             </w:pPr>
+                            <w:r>
+                              <w:rPr>
+                                <w:rFonts w:ascii="Times New Roman" w:hAnsi="Times New Roman" w:cs="Times New Roman"/>
+                                <w:b/>
+                              </w:rPr>
+                              <w:t xml:space="preserve">Prototype of System for Elderly Homes Using Typhon </w:t>
+                            </w:r>
+                            <w:r>
+                              <w:rPr>
+                                <w:rFonts w:ascii="Times New Roman" w:hAnsi="Times New Roman" w:cs="Times New Roman"/>
+                              </w:rPr>
+                              <w:t xml:space="preserve">                 </w:t>
+                            </w:r>
+                            <w:r>
+                              <w:rPr>
+                                <w:rFonts w:ascii="Times New Roman" w:hAnsi="Times New Roman" w:cs="Times New Roman"/>
+                              </w:rPr>
+                              <w:t xml:space="preserve">              </w:t>
+                            </w:r>
+                            <w:r>
+                              <w:rPr>
+                                <w:rFonts w:ascii="Times New Roman" w:hAnsi="Times New Roman" w:cs="Times New Roman"/>
+                              </w:rPr>
+                              <w:t>Feb '13 - Apr '13</w:t>
+                            </w:r>
                           </w:p>
                           <w:p>
                             <w:pPr>
@@ -3289,25 +2957,13 @@
                                 <w:rFonts w:ascii="Times New Roman" w:hAnsi="Times New Roman" w:cs="Times New Roman"/>
                                 <w:b/>
                               </w:rPr>
-                              <w:t xml:space="preserve">Prototype of System for Elderly Homes Using Typhon </w:t>
-                            </w:r>
-                            <w:r>
-                              <w:rPr>
-                                <w:rFonts w:ascii="Times New Roman" w:hAnsi="Times New Roman" w:cs="Times New Roman"/>
-                              </w:rPr>
-                              <w:t xml:space="preserve">                 </w:t>
-                            </w:r>
-                            <w:r>
-                              <w:rPr>
-                                <w:rFonts w:ascii="Times New Roman" w:hAnsi="Times New Roman" w:cs="Times New Roman"/>
-                              </w:rPr>
-                              <w:t xml:space="preserve">              </w:t>
-                            </w:r>
-                            <w:r>
-                              <w:rPr>
-                                <w:rFonts w:ascii="Times New Roman" w:hAnsi="Times New Roman" w:cs="Times New Roman"/>
-                              </w:rPr>
-                              <w:t>Feb '13 - Apr '13</w:t>
+                              <w:t>Project Description</w:t>
+                            </w:r>
+                            <w:r>
+                              <w:rPr>
+                                <w:rFonts w:ascii="Times New Roman" w:hAnsi="Times New Roman" w:cs="Times New Roman"/>
+                              </w:rPr>
+                              <w:t>: This project aims at deploying robots in elderly homes to take care of elderly people out there. Robots can communicate and co-ordinate among themselves via Typhon platform so as to complete different tasks ordered by elderly people.</w:t>
                             </w:r>
                           </w:p>
                           <w:p>
@@ -3322,27 +2978,6 @@
                                 <w:rFonts w:ascii="Times New Roman" w:hAnsi="Times New Roman" w:cs="Times New Roman"/>
                                 <w:b/>
                               </w:rPr>
-                              <w:t>Project Description</w:t>
-                            </w:r>
-                            <w:r>
-                              <w:rPr>
-                                <w:rFonts w:ascii="Times New Roman" w:hAnsi="Times New Roman" w:cs="Times New Roman"/>
-                              </w:rPr>
-                              <w:t>: This project aims at deploying robots in elderly homes to take care of elderly people out there. Robots can communicate and co-ordinate among themselves via Typhon platform so as to complete different tasks ordered by elderly people.</w:t>
-                            </w:r>
-                          </w:p>
-                          <w:p>
-                            <w:pPr>
-                              <w:jc w:val="both"/>
-                              <w:rPr>
-                                <w:rFonts w:ascii="Times New Roman" w:hAnsi="Times New Roman" w:cs="Times New Roman"/>
-                              </w:rPr>
-                            </w:pPr>
-                            <w:r>
-                              <w:rPr>
-                                <w:rFonts w:ascii="Times New Roman" w:hAnsi="Times New Roman" w:cs="Times New Roman"/>
-                                <w:b/>
-                              </w:rPr>
                               <w:t>Languages used</w:t>
                             </w:r>
                             <w:r>
@@ -3350,40 +2985,6 @@
                                 <w:rFonts w:ascii="Times New Roman" w:hAnsi="Times New Roman" w:cs="Times New Roman"/>
                               </w:rPr>
                               <w:t>: Java, Python, Opencv library</w:t>
-                            </w:r>
-                          </w:p>
-                          <w:p>
-                            <w:pPr>
-                              <w:jc w:val="both"/>
-                              <w:rPr>
-                                <w:rFonts w:ascii="Times New Roman" w:hAnsi="Times New Roman" w:cs="Times New Roman"/>
-                              </w:rPr>
-                            </w:pPr>
-                            <w:r>
-                              <w:rPr>
-                                <w:rFonts w:ascii="Times New Roman" w:hAnsi="Times New Roman" w:cs="Times New Roman"/>
-                                <w:i/>
-                              </w:rPr>
-                              <w:t>Guide</w:t>
-                            </w:r>
-                            <w:r>
-                              <w:rPr>
-                                <w:rFonts w:ascii="Times New Roman" w:hAnsi="Times New Roman" w:cs="Times New Roman"/>
-                              </w:rPr>
-                              <w:t xml:space="preserve">: </w:t>
-                            </w:r>
-                            <w:r>
-                              <w:rPr>
-                                <w:rFonts w:ascii="Times New Roman" w:hAnsi="Times New Roman" w:cs="Times New Roman"/>
-                                <w:b/>
-                              </w:rPr>
-                              <w:t>Prof. S. B. Nair</w:t>
-                            </w:r>
-                            <w:r>
-                              <w:rPr>
-                                <w:rFonts w:ascii="Times New Roman" w:hAnsi="Times New Roman" w:cs="Times New Roman"/>
-                              </w:rPr>
-                              <w:t>, Dept. of Computer Science &amp; Engineering, IIT Guwahati</w:t>
                             </w:r>
                           </w:p>
                           <w:p>
@@ -3413,7 +3014,7 @@
           </mc:Choice>
           <mc:Fallback>
             <w:pict>
-              <v:shape id="Text Box 7" o:spid="_x0000_s1030" type="#_x0000_t202" style="position:absolute;margin-left:389.8pt;margin-top:9.95pt;width:441pt;height:198.75pt;z-index:251663360;visibility:visible;mso-wrap-style:square;mso-width-percent:0;mso-height-percent:0;mso-wrap-distance-left:9pt;mso-wrap-distance-top:0;mso-wrap-distance-right:9pt;mso-wrap-distance-bottom:0;mso-position-horizontal:right;mso-position-horizontal-relative:margin;mso-position-vertical:absolute;mso-position-vertical-relative:text;mso-width-percent:0;mso-height-percent:0;mso-width-relative:margin;mso-height-relative:margin;v-text-anchor:top" o:gfxdata="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" fillcolor="white [3201]" stroked="f" strokeweight=".5pt">
+              <v:shape id="Text Box 7" o:spid="_x0000_s1030" type="#_x0000_t202" style="position:absolute;margin-left:389.8pt;margin-top:.75pt;width:441pt;height:172.45pt;z-index:251663360;visibility:visible;mso-wrap-style:square;mso-width-percent:0;mso-height-percent:0;mso-wrap-distance-left:9pt;mso-wrap-distance-top:0;mso-wrap-distance-right:9pt;mso-wrap-distance-bottom:0;mso-position-horizontal:right;mso-position-horizontal-relative:margin;mso-position-vertical:absolute;mso-position-vertical-relative:text;mso-width-percent:0;mso-height-percent:0;mso-width-relative:margin;mso-height-relative:margin;v-text-anchor:top" o:gfxdata="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" fillcolor="white [3201]" stroked="f" strokeweight=".5pt">
                 <v:textbox>
                   <w:txbxContent>
                     <w:p>
@@ -3512,56 +3113,6 @@
                           <w:rFonts w:ascii="Times New Roman" w:hAnsi="Times New Roman" w:cs="Times New Roman"/>
                         </w:rPr>
                       </w:pPr>
-                      <w:r>
-                        <w:rPr>
-                          <w:rFonts w:ascii="Times New Roman" w:hAnsi="Times New Roman" w:cs="Times New Roman"/>
-                          <w:i/>
-                        </w:rPr>
-                        <w:t>Guide</w:t>
-                      </w:r>
-                      <w:r>
-                        <w:rPr>
-                          <w:rFonts w:ascii="Times New Roman" w:hAnsi="Times New Roman" w:cs="Times New Roman"/>
-                        </w:rPr>
-                        <w:t xml:space="preserve">: </w:t>
-                      </w:r>
-                      <w:proofErr w:type="spellStart"/>
-                      <w:r>
-                        <w:rPr>
-                          <w:rFonts w:ascii="Times New Roman" w:hAnsi="Times New Roman" w:cs="Times New Roman"/>
-                          <w:b/>
-                        </w:rPr>
-                        <w:t>Dr.</w:t>
-                      </w:r>
-                      <w:proofErr w:type="spellEnd"/>
-                      <w:r>
-                        <w:rPr>
-                          <w:rFonts w:ascii="Times New Roman" w:hAnsi="Times New Roman" w:cs="Times New Roman"/>
-                          <w:b/>
-                        </w:rPr>
-                        <w:t xml:space="preserve"> Amit </w:t>
-                      </w:r>
-                      <w:proofErr w:type="spellStart"/>
-                      <w:r>
-                        <w:rPr>
-                          <w:rFonts w:ascii="Times New Roman" w:hAnsi="Times New Roman" w:cs="Times New Roman"/>
-                          <w:b/>
-                        </w:rPr>
-                        <w:t>Awekar</w:t>
-                      </w:r>
-                      <w:proofErr w:type="spellEnd"/>
-                      <w:r>
-                        <w:rPr>
-                          <w:rFonts w:ascii="Times New Roman" w:hAnsi="Times New Roman" w:cs="Times New Roman"/>
-                        </w:rPr>
-                        <w:t>, Dept. of Computer Scie</w:t>
-                      </w:r>
-                      <w:r>
-                        <w:rPr>
-                          <w:rFonts w:ascii="Times New Roman" w:hAnsi="Times New Roman" w:cs="Times New Roman"/>
-                        </w:rPr>
-                        <w:t>nce &amp; Engineering, IIT Guwahati</w:t>
-                      </w:r>
                     </w:p>
                     <w:p>
                       <w:pPr>
@@ -3570,6 +3121,31 @@
                           <w:rFonts w:ascii="Times New Roman" w:hAnsi="Times New Roman" w:cs="Times New Roman"/>
                         </w:rPr>
                       </w:pPr>
+                      <w:r>
+                        <w:rPr>
+                          <w:rFonts w:ascii="Times New Roman" w:hAnsi="Times New Roman" w:cs="Times New Roman"/>
+                          <w:b/>
+                        </w:rPr>
+                        <w:t xml:space="preserve">Prototype of System for Elderly Homes Using Typhon </w:t>
+                      </w:r>
+                      <w:r>
+                        <w:rPr>
+                          <w:rFonts w:ascii="Times New Roman" w:hAnsi="Times New Roman" w:cs="Times New Roman"/>
+                        </w:rPr>
+                        <w:t xml:space="preserve">                 </w:t>
+                      </w:r>
+                      <w:r>
+                        <w:rPr>
+                          <w:rFonts w:ascii="Times New Roman" w:hAnsi="Times New Roman" w:cs="Times New Roman"/>
+                        </w:rPr>
+                        <w:t xml:space="preserve">              </w:t>
+                      </w:r>
+                      <w:r>
+                        <w:rPr>
+                          <w:rFonts w:ascii="Times New Roman" w:hAnsi="Times New Roman" w:cs="Times New Roman"/>
+                        </w:rPr>
+                        <w:t>Feb '13 - Apr '13</w:t>
+                      </w:r>
                     </w:p>
                     <w:p>
                       <w:pPr>
@@ -3583,25 +3159,13 @@
                           <w:rFonts w:ascii="Times New Roman" w:hAnsi="Times New Roman" w:cs="Times New Roman"/>
                           <w:b/>
                         </w:rPr>
-                        <w:t xml:space="preserve">Prototype of System for Elderly Homes Using Typhon </w:t>
-                      </w:r>
-                      <w:r>
-                        <w:rPr>
-                          <w:rFonts w:ascii="Times New Roman" w:hAnsi="Times New Roman" w:cs="Times New Roman"/>
-                        </w:rPr>
-                        <w:t xml:space="preserve">                 </w:t>
-                      </w:r>
-                      <w:r>
-                        <w:rPr>
-                          <w:rFonts w:ascii="Times New Roman" w:hAnsi="Times New Roman" w:cs="Times New Roman"/>
-                        </w:rPr>
-                        <w:t xml:space="preserve">              </w:t>
-                      </w:r>
-                      <w:r>
-                        <w:rPr>
-                          <w:rFonts w:ascii="Times New Roman" w:hAnsi="Times New Roman" w:cs="Times New Roman"/>
-                        </w:rPr>
-                        <w:t>Feb '13 - Apr '13</w:t>
+                        <w:t>Project Description</w:t>
+                      </w:r>
+                      <w:r>
+                        <w:rPr>
+                          <w:rFonts w:ascii="Times New Roman" w:hAnsi="Times New Roman" w:cs="Times New Roman"/>
+                        </w:rPr>
+                        <w:t>: This project aims at deploying robots in elderly homes to take care of elderly people out there. Robots can communicate and co-ordinate among themselves via Typhon platform so as to complete different tasks ordered by elderly people.</w:t>
                       </w:r>
                     </w:p>
                     <w:p>
@@ -3616,27 +3180,6 @@
                           <w:rFonts w:ascii="Times New Roman" w:hAnsi="Times New Roman" w:cs="Times New Roman"/>
                           <w:b/>
                         </w:rPr>
-                        <w:t>Project Description</w:t>
-                      </w:r>
-                      <w:r>
-                        <w:rPr>
-                          <w:rFonts w:ascii="Times New Roman" w:hAnsi="Times New Roman" w:cs="Times New Roman"/>
-                        </w:rPr>
-                        <w:t>: This project aims at deploying robots in elderly homes to take care of elderly people out there. Robots can communicate and co-ordinate among themselves via Typhon platform so as to complete different tasks ordered by elderly people.</w:t>
-                      </w:r>
-                    </w:p>
-                    <w:p>
-                      <w:pPr>
-                        <w:jc w:val="both"/>
-                        <w:rPr>
-                          <w:rFonts w:ascii="Times New Roman" w:hAnsi="Times New Roman" w:cs="Times New Roman"/>
-                        </w:rPr>
-                      </w:pPr>
-                      <w:r>
-                        <w:rPr>
-                          <w:rFonts w:ascii="Times New Roman" w:hAnsi="Times New Roman" w:cs="Times New Roman"/>
-                          <w:b/>
-                        </w:rPr>
                         <w:t>Languages used</w:t>
                       </w:r>
                       <w:r>
@@ -3658,49 +3201,6 @@
                           <w:rFonts w:ascii="Times New Roman" w:hAnsi="Times New Roman" w:cs="Times New Roman"/>
                         </w:rPr>
                         <w:t xml:space="preserve"> library</w:t>
-                      </w:r>
-                    </w:p>
-                    <w:p>
-                      <w:pPr>
-                        <w:jc w:val="both"/>
-                        <w:rPr>
-                          <w:rFonts w:ascii="Times New Roman" w:hAnsi="Times New Roman" w:cs="Times New Roman"/>
-                        </w:rPr>
-                      </w:pPr>
-                      <w:r>
-                        <w:rPr>
-                          <w:rFonts w:ascii="Times New Roman" w:hAnsi="Times New Roman" w:cs="Times New Roman"/>
-                          <w:i/>
-                        </w:rPr>
-                        <w:t>Guide</w:t>
-                      </w:r>
-                      <w:r>
-                        <w:rPr>
-                          <w:rFonts w:ascii="Times New Roman" w:hAnsi="Times New Roman" w:cs="Times New Roman"/>
-                        </w:rPr>
-                        <w:t xml:space="preserve">: </w:t>
-                      </w:r>
-                      <w:proofErr w:type="spellStart"/>
-                      <w:r>
-                        <w:rPr>
-                          <w:rFonts w:ascii="Times New Roman" w:hAnsi="Times New Roman" w:cs="Times New Roman"/>
-                          <w:b/>
-                        </w:rPr>
-                        <w:t>Prof.</w:t>
-                      </w:r>
-                      <w:proofErr w:type="spellEnd"/>
-                      <w:r>
-                        <w:rPr>
-                          <w:rFonts w:ascii="Times New Roman" w:hAnsi="Times New Roman" w:cs="Times New Roman"/>
-                          <w:b/>
-                        </w:rPr>
-                        <w:t xml:space="preserve"> S. B. Nair</w:t>
-                      </w:r>
-                      <w:r>
-                        <w:rPr>
-                          <w:rFonts w:ascii="Times New Roman" w:hAnsi="Times New Roman" w:cs="Times New Roman"/>
-                        </w:rPr>
-                        <w:t>, Dept. of Computer Science &amp; Engineering, IIT Guwahati</w:t>
                       </w:r>
                     </w:p>
                     <w:p>
@@ -3809,27 +3309,6 @@
       <w:pPr>
         <w:rPr>
           <w:rFonts w:ascii="Times New Roman" w:hAnsi="Times New Roman" w:cs="Times New Roman"/>
-        </w:rPr>
-      </w:pPr>
-    </w:p>
-    <w:p>
-      <w:pPr>
-        <w:rPr>
-          <w:rFonts w:ascii="Times New Roman" w:hAnsi="Times New Roman" w:cs="Times New Roman"/>
-        </w:rPr>
-      </w:pPr>
-    </w:p>
-    <w:p>
-      <w:pPr>
-        <w:rPr>
-          <w:rFonts w:ascii="Times New Roman" w:hAnsi="Times New Roman" w:cs="Times New Roman"/>
-        </w:rPr>
-      </w:pPr>
-    </w:p>
-    <w:p>
-      <w:pPr>
-        <w:rPr>
-          <w:rFonts w:ascii="Times New Roman" w:hAnsi="Times New Roman" w:cs="Times New Roman"/>
           <w:b/>
           <w:sz w:val="32"/>
           <w:szCs w:val="32"/>
@@ -3844,15 +3323,6 @@
         </w:rPr>
         <w:t>Minor Projects</w:t>
       </w:r>
-    </w:p>
-    <w:p>
-      <w:pPr>
-        <w:rPr>
-          <w:rFonts w:ascii="Times New Roman" w:hAnsi="Times New Roman" w:cs="Times New Roman"/>
-          <w:sz w:val="32"/>
-          <w:szCs w:val="32"/>
-        </w:rPr>
-      </w:pPr>
     </w:p>
     <w:p>
       <w:pPr>
@@ -4156,33 +3626,6 @@
         </w:rPr>
         <w:t>Participated in manual robotics competition Call on Duty in Technovision 10.</w:t>
       </w:r>
-    </w:p>
-    <w:p>
-      <w:pPr>
-        <w:pStyle w:val="ListParagraph"/>
-        <w:numPr>
-          <w:ilvl w:val="0"/>
-          <w:numId w:val="5"/>
-        </w:numPr>
-        <w:jc w:val="both"/>
-        <w:rPr>
-          <w:rFonts w:ascii="Times New Roman" w:hAnsi="Times New Roman" w:cs="Times New Roman"/>
-        </w:rPr>
-      </w:pPr>
-      <w:r>
-        <w:rPr>
-          <w:rFonts w:ascii="Times New Roman" w:hAnsi="Times New Roman" w:cs="Times New Roman"/>
-        </w:rPr>
-        <w:t>Stood 2nd in Essay competition in third class (97-98).</w:t>
-      </w:r>
-    </w:p>
-    <w:p>
-      <w:pPr>
-        <w:jc w:val="both"/>
-        <w:rPr>
-          <w:rFonts w:ascii="Times New Roman" w:hAnsi="Times New Roman" w:cs="Times New Roman"/>
-        </w:rPr>
-      </w:pPr>
     </w:p>
     <w:sectPr>
       <w:pgSz w:w="11906" w:h="16838"/>

</xml_diff>